<commit_message>
Added a lot of figures.
</commit_message>
<xml_diff>
--- a/0_manuscript/feather_density_MS_v1.0.docx
+++ b/0_manuscript/feather_density_MS_v1.0.docx
@@ -92,7 +92,33 @@
         <w:rPr>
           <w:rFonts w:ascii="Garamond" w:hAnsi="Garamond"/>
         </w:rPr>
-        <w:t xml:space="preserve"> …,</w:t>
+        <w:t xml:space="preserve"> Jenn Houtz</w:t>
+      </w:r>
+      <w:r>
+        <w:rPr>
+          <w:rFonts w:ascii="Garamond" w:hAnsi="Garamond"/>
+          <w:vertAlign w:val="superscript"/>
+        </w:rPr>
+        <w:t>1</w:t>
+      </w:r>
+      <w:r>
+        <w:rPr>
+          <w:rFonts w:ascii="Garamond" w:hAnsi="Garamond"/>
+        </w:rPr>
+        <w:t>, Jenny Uehling</w:t>
+      </w:r>
+      <w:r>
+        <w:rPr>
+          <w:rFonts w:ascii="Garamond" w:hAnsi="Garamond"/>
+          <w:vertAlign w:val="superscript"/>
+        </w:rPr>
+        <w:t>1</w:t>
+      </w:r>
+      <w:r>
+        <w:rPr>
+          <w:rFonts w:ascii="Garamond" w:hAnsi="Garamond"/>
+        </w:rPr>
+        <w:t>,</w:t>
       </w:r>
       <w:r>
         <w:rPr>
@@ -224,20 +250,6 @@
     <w:p>
       <w:pPr>
         <w:pStyle w:val="NoSpacing"/>
-        <w:rPr>
-          <w:rFonts w:ascii="Garamond" w:hAnsi="Garamond"/>
-        </w:rPr>
-      </w:pPr>
-      <w:r>
-        <w:rPr>
-          <w:rFonts w:ascii="Garamond" w:hAnsi="Garamond"/>
-        </w:rPr>
-        <w:t>Possible coauthors need to decide who should be on this</w:t>
-      </w:r>
-    </w:p>
-    <w:p>
-      <w:pPr>
-        <w:pStyle w:val="NoSpacing"/>
         <w:numPr>
           <w:ilvl w:val="0"/>
           <w:numId w:val="1"/>
@@ -250,153 +262,7 @@
         <w:rPr>
           <w:rFonts w:ascii="Garamond" w:hAnsi="Garamond"/>
         </w:rPr>
-        <w:t>Cedric: contributions to general field work but really not anything specific to this project</w:t>
-      </w:r>
-      <w:r>
-        <w:rPr>
-          <w:rFonts w:ascii="Garamond" w:hAnsi="Garamond"/>
-        </w:rPr>
-        <w:t>, I guess probably OK to leave him off of this one…</w:t>
-      </w:r>
-    </w:p>
-    <w:p>
-      <w:pPr>
-        <w:pStyle w:val="NoSpacing"/>
-        <w:numPr>
-          <w:ilvl w:val="0"/>
-          <w:numId w:val="1"/>
-        </w:numPr>
-        <w:rPr>
-          <w:rFonts w:ascii="Garamond" w:hAnsi="Garamond"/>
-        </w:rPr>
-      </w:pPr>
-      <w:r>
-        <w:rPr>
-          <w:rFonts w:ascii="Garamond" w:hAnsi="Garamond"/>
-        </w:rPr>
-        <w:t>Tom: contribution to field work both years, field sample processing, not much involvement in the measurement/analysis</w:t>
-      </w:r>
-    </w:p>
-    <w:p>
-      <w:pPr>
-        <w:pStyle w:val="NoSpacing"/>
-        <w:numPr>
-          <w:ilvl w:val="0"/>
-          <w:numId w:val="1"/>
-        </w:numPr>
-        <w:rPr>
-          <w:rFonts w:ascii="Garamond" w:hAnsi="Garamond"/>
-        </w:rPr>
-      </w:pPr>
-      <w:r>
-        <w:rPr>
-          <w:rFonts w:ascii="Garamond" w:hAnsi="Garamond"/>
-        </w:rPr>
-        <w:t xml:space="preserve">Jenny: contribution to </w:t>
-      </w:r>
-      <w:proofErr w:type="spellStart"/>
-      <w:r>
-        <w:rPr>
-          <w:rFonts w:ascii="Garamond" w:hAnsi="Garamond"/>
-        </w:rPr>
-        <w:t>rfids</w:t>
-      </w:r>
-      <w:proofErr w:type="spellEnd"/>
-      <w:r>
-        <w:rPr>
-          <w:rFonts w:ascii="Garamond" w:hAnsi="Garamond"/>
-        </w:rPr>
-        <w:t xml:space="preserve"> both years, more field help in 2019, lots of help with field sample processing, some help coordinating students measuring feathers</w:t>
-      </w:r>
-    </w:p>
-    <w:p>
-      <w:pPr>
-        <w:pStyle w:val="NoSpacing"/>
-        <w:numPr>
-          <w:ilvl w:val="0"/>
-          <w:numId w:val="1"/>
-        </w:numPr>
-        <w:rPr>
-          <w:rFonts w:ascii="Garamond" w:hAnsi="Garamond"/>
-        </w:rPr>
-      </w:pPr>
-      <w:r>
-        <w:rPr>
-          <w:rFonts w:ascii="Garamond" w:hAnsi="Garamond"/>
-        </w:rPr>
-        <w:t>David: mainly working on water both years, but consistent help when needed on land, more help with land boxes at unit 1 in 2019, no involvement in post-season measure/analysis</w:t>
-      </w:r>
-    </w:p>
-    <w:p>
-      <w:pPr>
-        <w:pStyle w:val="NoSpacing"/>
-        <w:numPr>
-          <w:ilvl w:val="0"/>
-          <w:numId w:val="1"/>
-        </w:numPr>
-        <w:rPr>
-          <w:rFonts w:ascii="Garamond" w:hAnsi="Garamond"/>
-        </w:rPr>
-      </w:pPr>
-      <w:r>
-        <w:rPr>
-          <w:rFonts w:ascii="Garamond" w:hAnsi="Garamond"/>
-        </w:rPr>
-        <w:t>Alli: a lot of help with general field stuff and logistics in 2019 although not much directly at units 1/2, not here in 2018, no involvement in post-season measure/analysis</w:t>
-      </w:r>
-    </w:p>
-    <w:p>
-      <w:pPr>
-        <w:pStyle w:val="NoSpacing"/>
-        <w:numPr>
-          <w:ilvl w:val="0"/>
-          <w:numId w:val="1"/>
-        </w:numPr>
-        <w:rPr>
-          <w:rFonts w:ascii="Garamond" w:hAnsi="Garamond"/>
-        </w:rPr>
-      </w:pPr>
-      <w:r>
-        <w:rPr>
-          <w:rFonts w:ascii="Garamond" w:hAnsi="Garamond"/>
-        </w:rPr>
-        <w:t>Jenn: limited help with a few captures in field in 2019 but not much, limited help in post-season measurement just coordinating some students doing measurements</w:t>
-      </w:r>
-      <w:r>
-        <w:rPr>
-          <w:rFonts w:ascii="Garamond" w:hAnsi="Garamond"/>
-        </w:rPr>
-        <w:t xml:space="preserve">, did most (all?) of the nestling sexing reactions so if we include that she should go on </w:t>
-      </w:r>
-    </w:p>
-    <w:p>
-      <w:pPr>
-        <w:pStyle w:val="NoSpacing"/>
-        <w:numPr>
-          <w:ilvl w:val="0"/>
-          <w:numId w:val="1"/>
-        </w:numPr>
-        <w:rPr>
-          <w:rFonts w:ascii="Garamond" w:hAnsi="Garamond"/>
-        </w:rPr>
-      </w:pPr>
-      <w:r>
-        <w:rPr>
-          <w:rFonts w:ascii="Garamond" w:hAnsi="Garamond"/>
-        </w:rPr>
-        <w:t xml:space="preserve">Sabrina &amp; Colleen: minimal help with </w:t>
-      </w:r>
-      <w:r>
-        <w:rPr>
-          <w:rFonts w:ascii="Garamond" w:hAnsi="Garamond"/>
-        </w:rPr>
-        <w:t>a few</w:t>
-      </w:r>
-      <w:r>
-        <w:rPr>
-          <w:rFonts w:ascii="Garamond" w:hAnsi="Garamond"/>
-        </w:rPr>
-        <w:t xml:space="preserve"> captures in the field</w:t>
+        <w:t>Tom &amp; David may still be added to this too. Need to check in with them.</w:t>
       </w:r>
     </w:p>
     <w:p>
@@ -875,6 +741,24 @@
       <w:pPr>
         <w:pStyle w:val="NoSpacing"/>
         <w:numPr>
+          <w:ilvl w:val="1"/>
+          <w:numId w:val="4"/>
+        </w:numPr>
+        <w:rPr>
+          <w:rFonts w:ascii="Garamond" w:hAnsi="Garamond"/>
+        </w:rPr>
+      </w:pPr>
+      <w:r>
+        <w:rPr>
+          <w:rFonts w:ascii="Garamond" w:hAnsi="Garamond"/>
+        </w:rPr>
+        <w:t>Look at Anurag Agrawal’s paper from last year on trade-offs across scales</w:t>
+      </w:r>
+    </w:p>
+    <w:p>
+      <w:pPr>
+        <w:pStyle w:val="NoSpacing"/>
+        <w:numPr>
           <w:ilvl w:val="0"/>
           <w:numId w:val="4"/>
         </w:numPr>
@@ -1433,14 +1317,8 @@
         <w:rPr>
           <w:rFonts w:ascii="Garamond" w:hAnsi="Garamond"/>
         </w:rPr>
-        <w:t xml:space="preserve">Briefly, each nest box was checked every other day early in the season to determine clutch initiation </w:t>
-      </w:r>
-      <w:r>
-        <w:rPr>
-          <w:rFonts w:ascii="Garamond" w:hAnsi="Garamond"/>
-        </w:rPr>
         <w:lastRenderedPageBreak/>
-        <w:t>and clutch completion date to within</w:t>
+        <w:t>Briefly, each nest box was checked every other day early in the season to determine clutch initiation and clutch completion date to within</w:t>
       </w:r>
       <w:r>
         <w:rPr>
@@ -1987,7 +1865,14 @@
         <w:rPr>
           <w:rFonts w:ascii="Garamond" w:hAnsi="Garamond"/>
         </w:rPr>
-        <w:t xml:space="preserve"> determined using RFID records and a check of the nest on day 24 to find any nestlings that </w:t>
+        <w:t xml:space="preserve"> </w:t>
+      </w:r>
+      <w:r>
+        <w:rPr>
+          <w:rFonts w:ascii="Garamond" w:hAnsi="Garamond"/>
+        </w:rPr>
+        <w:lastRenderedPageBreak/>
+        <w:t xml:space="preserve">determined using RFID records and a check of the nest on day 24 to find any nestlings that </w:t>
       </w:r>
       <w:r>
         <w:rPr>
@@ -2819,7 +2704,14 @@
         <w:rPr>
           <w:rFonts w:ascii="Garamond" w:hAnsi="Garamond"/>
         </w:rPr>
-        <w:t xml:space="preserve"> (see supplementary methods). </w:t>
+        <w:t xml:space="preserve"> (see supplementary </w:t>
+      </w:r>
+      <w:r>
+        <w:rPr>
+          <w:rFonts w:ascii="Garamond" w:hAnsi="Garamond"/>
+        </w:rPr>
+        <w:lastRenderedPageBreak/>
+        <w:t xml:space="preserve">methods). </w:t>
       </w:r>
       <w:r>
         <w:rPr>
@@ -2837,14 +2729,7 @@
         <w:rPr>
           <w:rFonts w:ascii="Garamond" w:hAnsi="Garamond"/>
         </w:rPr>
-        <w:t xml:space="preserve"> we did not have complete measurements because we were missing feathers </w:t>
-      </w:r>
-      <w:r>
-        <w:rPr>
-          <w:rFonts w:ascii="Garamond" w:hAnsi="Garamond"/>
-        </w:rPr>
-        <w:lastRenderedPageBreak/>
-        <w:t xml:space="preserve">or had </w:t>
+        <w:t xml:space="preserve"> we did not have complete measurements because we were missing feathers or had </w:t>
       </w:r>
       <w:r>
         <w:rPr>
@@ -3296,62 +3181,129 @@
         <w:rPr>
           <w:rFonts w:ascii="Garamond" w:hAnsi="Garamond"/>
         </w:rPr>
-        <w:t xml:space="preserve"> primers and the </w:t>
-      </w:r>
-      <w:r>
-        <w:rPr>
-          <w:rFonts w:ascii="Garamond" w:hAnsi="Garamond"/>
-        </w:rPr>
-        <w:t>cycling conditions described in Whittingham</w:t>
-      </w:r>
-      <w:r>
-        <w:rPr>
-          <w:rFonts w:ascii="Garamond" w:hAnsi="Garamond"/>
-        </w:rPr>
-        <w:t xml:space="preserve"> &amp; Dunn</w:t>
-      </w:r>
+        <w:t xml:space="preserve"> primers</w:t>
+      </w:r>
+      <w:r>
+        <w:rPr>
+          <w:rFonts w:ascii="Garamond" w:hAnsi="Garamond"/>
+        </w:rPr>
+        <w:t xml:space="preserve">. </w:t>
+      </w:r>
+      <w:r>
+        <w:rPr>
+          <w:rFonts w:ascii="Garamond" w:hAnsi="Garamond"/>
+        </w:rPr>
+        <w:t xml:space="preserve">Each PCR reaction included 4.688 </w:t>
+      </w:r>
+      <w:proofErr w:type="spellStart"/>
+      <w:r>
+        <w:rPr>
+          <w:rFonts w:ascii="Garamond" w:hAnsi="Garamond"/>
+        </w:rPr>
+        <w:t>μL</w:t>
+      </w:r>
+      <w:proofErr w:type="spellEnd"/>
+      <w:r>
+        <w:rPr>
+          <w:rFonts w:ascii="Garamond" w:hAnsi="Garamond"/>
+        </w:rPr>
+        <w:t xml:space="preserve"> of 2x KAPA HiFi </w:t>
+      </w:r>
+      <w:proofErr w:type="spellStart"/>
+      <w:r>
+        <w:rPr>
+          <w:rFonts w:ascii="Garamond" w:hAnsi="Garamond"/>
+        </w:rPr>
+        <w:t>HotStart</w:t>
+      </w:r>
+      <w:proofErr w:type="spellEnd"/>
       <w:r>
         <w:rPr>
           <w:rFonts w:ascii="Garamond" w:hAnsi="Garamond"/>
         </w:rPr>
         <w:t xml:space="preserve"> </w:t>
       </w:r>
-      <w:r>
-        <w:rPr>
-          <w:rFonts w:ascii="Garamond" w:hAnsi="Garamond"/>
-        </w:rPr>
-        <w:fldChar w:fldCharType="begin"/>
-      </w:r>
-      <w:r>
-        <w:rPr>
-          <w:rFonts w:ascii="Garamond" w:hAnsi="Garamond"/>
-        </w:rPr>
-        <w:instrText xml:space="preserve"> ADDIN ZOTERO_ITEM CSL_CITATION {"citationID":"p6WpkVCZ","properties":{"formattedCitation":"(2000)","plainCitation":"(2000)","noteIndex":0},"citationItems":[{"id":52277,"uris":["http://zotero.org/users/4289944/items/LZZ6GJJD"],"uri":["http://zotero.org/users/4289944/items/LZZ6GJJD"],"itemData":{"id":52277,"type":"article-journal","abstract":"Organisms are expected to adjust the sex ratio of their offspring in relation to the relative fitness benefits of sons and daughters. We used a molecular sexing technique that amplifies an intron of the CHD1 gene in birds to examine the sex ratio at egg-laying in socially monogamous tree swallows (Tachycineta bicolor). We examined all individuals in 40 broods (210 young), including all unhatched eggs and nestlings. Thus, the sex ratio we measured was the same as the sex ratio at laying. Overall, the mean sex ratio per brood (+/- SD) was biased significantly towards males (57 +/- 2% male). Within broods, male-biased sex ratios were associated with females in better body condition, and these females were more likely to produce sons in better condition. Tree swallows have one of the highest known levels of extra-pair paternity in birds (38-76% extra-pair young), and, as a consequence, variance in male reproductive success is greater than that of females. Thus, in tree swallows, investment in sons has the potential for higher fitness returns than investment in daughters, assuming that sons in better condition have greater reproductive success.","container-title":"Mol Ecol","ISSN":"0962-1083","issue":"8","page":"1123-1129","title":"Offspring sex ratios in tree swallows: females in better condition produce more sons","volume":"9","author":[{"family":"Whittingham","given":"L. A."},{"family":"Dunn","given":"P. O."}],"issued":{"date-parts":[["2000",8]]}},"suppress-author":true}],"schema":"https://github.com/citation-style-language/schema/raw/master/csl-citation.json"} </w:instrText>
-      </w:r>
-      <w:r>
-        <w:rPr>
-          <w:rFonts w:ascii="Garamond" w:hAnsi="Garamond"/>
-        </w:rPr>
-        <w:fldChar w:fldCharType="separate"/>
-      </w:r>
-      <w:r>
-        <w:rPr>
-          <w:rFonts w:ascii="Garamond" w:hAnsi="Garamond"/>
-          <w:noProof/>
-        </w:rPr>
-        <w:t>(2000)</w:t>
-      </w:r>
-      <w:r>
-        <w:rPr>
-          <w:rFonts w:ascii="Garamond" w:hAnsi="Garamond"/>
-        </w:rPr>
-        <w:fldChar w:fldCharType="end"/>
-      </w:r>
-      <w:r>
-        <w:rPr>
-          <w:rFonts w:ascii="Garamond" w:hAnsi="Garamond"/>
-        </w:rPr>
-        <w:t xml:space="preserve">. The difference in length of the </w:t>
+      <w:proofErr w:type="spellStart"/>
+      <w:r>
+        <w:rPr>
+          <w:rFonts w:ascii="Garamond" w:hAnsi="Garamond"/>
+        </w:rPr>
+        <w:t>ReadyMix</w:t>
+      </w:r>
+      <w:proofErr w:type="spellEnd"/>
+      <w:r>
+        <w:rPr>
+          <w:rFonts w:ascii="Garamond" w:hAnsi="Garamond"/>
+        </w:rPr>
+        <w:t xml:space="preserve"> (brand), 0.281 </w:t>
+      </w:r>
+      <w:proofErr w:type="spellStart"/>
+      <w:r>
+        <w:rPr>
+          <w:rFonts w:ascii="Garamond" w:hAnsi="Garamond"/>
+        </w:rPr>
+        <w:t>μL</w:t>
+      </w:r>
+      <w:proofErr w:type="spellEnd"/>
+      <w:r>
+        <w:rPr>
+          <w:rFonts w:ascii="Garamond" w:hAnsi="Garamond"/>
+        </w:rPr>
+        <w:t xml:space="preserve"> of 10 </w:t>
+      </w:r>
+      <w:proofErr w:type="spellStart"/>
+      <w:r>
+        <w:rPr>
+          <w:rFonts w:ascii="Garamond" w:hAnsi="Garamond"/>
+        </w:rPr>
+        <w:t>μM</w:t>
+      </w:r>
+      <w:proofErr w:type="spellEnd"/>
+      <w:r>
+        <w:rPr>
+          <w:rFonts w:ascii="Garamond" w:hAnsi="Garamond"/>
+        </w:rPr>
+        <w:t xml:space="preserve"> primers, 3.75 </w:t>
+      </w:r>
+      <w:proofErr w:type="spellStart"/>
+      <w:r>
+        <w:rPr>
+          <w:rFonts w:ascii="Garamond" w:hAnsi="Garamond"/>
+        </w:rPr>
+        <w:t>μL</w:t>
+      </w:r>
+      <w:proofErr w:type="spellEnd"/>
+      <w:r>
+        <w:rPr>
+          <w:rFonts w:ascii="Garamond" w:hAnsi="Garamond"/>
+        </w:rPr>
+        <w:t xml:space="preserve"> of nuclease free water, and 1 </w:t>
+      </w:r>
+      <w:proofErr w:type="spellStart"/>
+      <w:r>
+        <w:rPr>
+          <w:rFonts w:ascii="Garamond" w:hAnsi="Garamond"/>
+        </w:rPr>
+        <w:t>μL</w:t>
+      </w:r>
+      <w:proofErr w:type="spellEnd"/>
+      <w:r>
+        <w:rPr>
+          <w:rFonts w:ascii="Garamond" w:hAnsi="Garamond"/>
+        </w:rPr>
+        <w:t xml:space="preserve"> of template DNA. Cycling conditions were 3 minutes at 95°C followed by 30 cycles of 98°C for 20 seconds, 58°C for 15 seconds, and 72°C for 15 seconds before a final extension at 72°C for 1 minute.</w:t>
+      </w:r>
+      <w:r>
+        <w:rPr>
+          <w:rFonts w:ascii="Garamond" w:hAnsi="Garamond"/>
+        </w:rPr>
+        <w:t xml:space="preserve"> </w:t>
+      </w:r>
+      <w:r>
+        <w:rPr>
+          <w:rFonts w:ascii="Garamond" w:hAnsi="Garamond"/>
+        </w:rPr>
+        <w:t xml:space="preserve">The difference in length of the </w:t>
       </w:r>
       <w:r>
         <w:rPr>
@@ -3438,20 +3390,7 @@
         <w:rPr>
           <w:rFonts w:ascii="Garamond" w:hAnsi="Garamond"/>
         </w:rPr>
-        <w:t>[</w:t>
-      </w:r>
-      <w:r>
-        <w:rPr>
-          <w:rFonts w:ascii="Garamond" w:hAnsi="Garamond"/>
-          <w:highlight w:val="yellow"/>
-        </w:rPr>
-        <w:t>how long</w:t>
-      </w:r>
-      <w:r>
-        <w:rPr>
-          <w:rFonts w:ascii="Garamond" w:hAnsi="Garamond"/>
-        </w:rPr>
-        <w:t>]</w:t>
+        <w:t>for 1 hour</w:t>
       </w:r>
       <w:r>
         <w:rPr>
@@ -3570,105 +3509,101 @@
       <w:r>
         <w:rPr>
           <w:rFonts w:ascii="Garamond" w:hAnsi="Garamond"/>
+        </w:rPr>
+        <w:t>2%</w:t>
+      </w:r>
+      <w:r>
+        <w:rPr>
+          <w:rFonts w:ascii="Garamond" w:hAnsi="Garamond"/>
+        </w:rPr>
+        <w:t xml:space="preserve"> agarose gel at </w:t>
+      </w:r>
+      <w:r>
+        <w:rPr>
+          <w:rFonts w:ascii="Garamond" w:hAnsi="Garamond"/>
+        </w:rPr>
+        <w:t>100 Volts for 1 hour</w:t>
+      </w:r>
+      <w:r>
+        <w:rPr>
+          <w:rFonts w:ascii="Garamond" w:hAnsi="Garamond"/>
+        </w:rPr>
+        <w:t xml:space="preserve">. </w:t>
+      </w:r>
+      <w:r>
+        <w:rPr>
+          <w:rFonts w:ascii="Garamond" w:hAnsi="Garamond"/>
+        </w:rPr>
+        <w:t>Females were identified by the presence of two clear bands while males had only one</w:t>
+      </w:r>
+      <w:r>
+        <w:rPr>
+          <w:rFonts w:ascii="Garamond" w:hAnsi="Garamond"/>
+        </w:rPr>
+        <w:t xml:space="preserve">. </w:t>
+      </w:r>
+      <w:r>
+        <w:rPr>
+          <w:rFonts w:ascii="Garamond" w:hAnsi="Garamond"/>
+        </w:rPr>
+        <w:t>All runs included positive and negative controls with adults of known sex used as positive controls.</w:t>
+      </w:r>
+    </w:p>
+    <w:p>
+      <w:pPr>
+        <w:pStyle w:val="NoSpacing"/>
+        <w:rPr>
+          <w:rFonts w:ascii="Garamond" w:hAnsi="Garamond"/>
+          <w:i/>
+        </w:rPr>
+      </w:pPr>
+    </w:p>
+    <w:p>
+      <w:pPr>
+        <w:pStyle w:val="NoSpacing"/>
+        <w:rPr>
+          <w:rFonts w:ascii="Garamond" w:hAnsi="Garamond"/>
+          <w:i/>
+        </w:rPr>
+      </w:pPr>
+      <w:r>
+        <w:rPr>
+          <w:rFonts w:ascii="Garamond" w:hAnsi="Garamond"/>
+          <w:i/>
+        </w:rPr>
+        <w:t>Data Analysis</w:t>
+      </w:r>
+    </w:p>
+    <w:p>
+      <w:pPr>
+        <w:pStyle w:val="NoSpacing"/>
+        <w:rPr>
+          <w:rFonts w:ascii="Garamond" w:hAnsi="Garamond"/>
+          <w:i/>
+        </w:rPr>
+      </w:pPr>
+    </w:p>
+    <w:p>
+      <w:pPr>
+        <w:pStyle w:val="NoSpacing"/>
+        <w:rPr>
+          <w:rFonts w:ascii="Garamond" w:hAnsi="Garamond"/>
+          <w:iCs/>
+        </w:rPr>
+      </w:pPr>
+      <w:r>
+        <w:rPr>
+          <w:rFonts w:ascii="Garamond" w:hAnsi="Garamond"/>
+          <w:iCs/>
+        </w:rPr>
+        <w:tab/>
+      </w:r>
+      <w:r>
+        <w:rPr>
+          <w:rFonts w:ascii="Garamond" w:hAnsi="Garamond"/>
+          <w:iCs/>
           <w:highlight w:val="yellow"/>
         </w:rPr>
-        <w:t>x%</w:t>
-      </w:r>
-      <w:r>
-        <w:rPr>
-          <w:rFonts w:ascii="Garamond" w:hAnsi="Garamond"/>
-        </w:rPr>
-        <w:t xml:space="preserve"> agarose gel at </w:t>
-      </w:r>
-      <w:r>
-        <w:rPr>
-          <w:rFonts w:ascii="Garamond" w:hAnsi="Garamond"/>
-          <w:highlight w:val="yellow"/>
-        </w:rPr>
-        <w:t xml:space="preserve">xx </w:t>
-      </w:r>
-      <w:proofErr w:type="spellStart"/>
-      <w:r>
-        <w:rPr>
-          <w:rFonts w:ascii="Garamond" w:hAnsi="Garamond"/>
-          <w:highlight w:val="yellow"/>
-        </w:rPr>
-        <w:t>xx</w:t>
-      </w:r>
-      <w:proofErr w:type="spellEnd"/>
-      <w:r>
-        <w:rPr>
-          <w:rFonts w:ascii="Garamond" w:hAnsi="Garamond"/>
-        </w:rPr>
-        <w:t xml:space="preserve">. </w:t>
-      </w:r>
-      <w:r>
-        <w:rPr>
-          <w:rFonts w:ascii="Garamond" w:hAnsi="Garamond"/>
-        </w:rPr>
-        <w:t>Females were identified by the presence of two clear bands while males had only one</w:t>
-      </w:r>
-      <w:r>
-        <w:rPr>
-          <w:rFonts w:ascii="Garamond" w:hAnsi="Garamond"/>
-        </w:rPr>
-        <w:t xml:space="preserve">. </w:t>
-      </w:r>
-      <w:r>
-        <w:rPr>
-          <w:rFonts w:ascii="Garamond" w:hAnsi="Garamond"/>
-        </w:rPr>
-        <w:t>All runs included positive and negative controls with adults of known sex used as positive controls.</w:t>
-      </w:r>
-    </w:p>
-    <w:p>
-      <w:pPr>
-        <w:pStyle w:val="NoSpacing"/>
-        <w:rPr>
-          <w:rFonts w:ascii="Garamond" w:hAnsi="Garamond"/>
-          <w:i/>
-        </w:rPr>
-      </w:pPr>
-    </w:p>
-    <w:p>
-      <w:pPr>
-        <w:pStyle w:val="NoSpacing"/>
-        <w:rPr>
-          <w:rFonts w:ascii="Garamond" w:hAnsi="Garamond"/>
-          <w:i/>
-        </w:rPr>
-      </w:pPr>
-      <w:r>
-        <w:rPr>
-          <w:rFonts w:ascii="Garamond" w:hAnsi="Garamond"/>
-          <w:i/>
-        </w:rPr>
-        <w:t>Data Analysis</w:t>
-      </w:r>
-    </w:p>
-    <w:p>
-      <w:pPr>
-        <w:pStyle w:val="NoSpacing"/>
-        <w:rPr>
-          <w:rFonts w:ascii="Garamond" w:hAnsi="Garamond"/>
-          <w:i/>
-        </w:rPr>
-      </w:pPr>
-    </w:p>
-    <w:p>
-      <w:pPr>
-        <w:pStyle w:val="NoSpacing"/>
-        <w:rPr>
-          <w:rFonts w:ascii="Garamond" w:hAnsi="Garamond"/>
-          <w:iCs/>
-        </w:rPr>
-      </w:pPr>
-      <w:r>
-        <w:rPr>
-          <w:rFonts w:ascii="Garamond" w:hAnsi="Garamond"/>
-          <w:iCs/>
-        </w:rPr>
-        <w:tab/>
         <w:t>Fill in based on analyses done.</w:t>
       </w:r>
     </w:p>
@@ -3927,6 +3862,7 @@
         <w:rPr>
           <w:rFonts w:ascii="Garamond" w:hAnsi="Garamond"/>
         </w:rPr>
+        <w:lastRenderedPageBreak/>
         <w:t>Summary of main results and their implication</w:t>
       </w:r>
     </w:p>
@@ -3981,7 +3917,6 @@
         <w:rPr>
           <w:rFonts w:ascii="Garamond" w:hAnsi="Garamond"/>
         </w:rPr>
-        <w:lastRenderedPageBreak/>
         <w:t xml:space="preserve">Multiple stressors/challenges/climate change and ephemeral traits: maybe can get away with skimping on these traits in some situations, but if things are hard that might not work out (e.g., cold snaps – connect to Ryan’s new PNAS paper and their hand raised paper). </w:t>
       </w:r>
     </w:p>
@@ -4583,21 +4518,7 @@
         <w:rPr>
           <w:rFonts w:ascii="Garamond" w:hAnsi="Garamond"/>
         </w:rPr>
-        <w:t xml:space="preserve">Bridge, E. S., &amp; </w:t>
-      </w:r>
-      <w:proofErr w:type="spellStart"/>
-      <w:r>
-        <w:rPr>
-          <w:rFonts w:ascii="Garamond" w:hAnsi="Garamond"/>
-        </w:rPr>
-        <w:t>Bonter</w:t>
-      </w:r>
-      <w:proofErr w:type="spellEnd"/>
-      <w:r>
-        <w:rPr>
-          <w:rFonts w:ascii="Garamond" w:hAnsi="Garamond"/>
-        </w:rPr>
-        <w:t xml:space="preserve">, D. N. (2011). A low-cost radio frequency identification device for ornithological research. </w:t>
+        <w:t xml:space="preserve">Bridge, E. S., &amp; Bonter, D. N. (2011). A low-cost radio frequency identification device for ornithological research. </w:t>
       </w:r>
       <w:r>
         <w:rPr>
@@ -4640,21 +4561,7 @@
         <w:rPr>
           <w:rFonts w:ascii="Garamond" w:hAnsi="Garamond"/>
         </w:rPr>
-        <w:t xml:space="preserve">Butler, L. K., </w:t>
-      </w:r>
-      <w:proofErr w:type="spellStart"/>
-      <w:r>
-        <w:rPr>
-          <w:rFonts w:ascii="Garamond" w:hAnsi="Garamond"/>
-        </w:rPr>
-        <w:t>Rohwer</w:t>
-      </w:r>
-      <w:proofErr w:type="spellEnd"/>
-      <w:r>
-        <w:rPr>
-          <w:rFonts w:ascii="Garamond" w:hAnsi="Garamond"/>
-        </w:rPr>
-        <w:t xml:space="preserve">, S., &amp; Speidel, M. G. (2008). Quantifying structural variation in contour feathers to address functional variation and life history trade-offs. </w:t>
+        <w:t xml:space="preserve">Butler, L. K., Rohwer, S., &amp; Speidel, M. G. (2008). Quantifying structural variation in contour feathers to address functional variation and life history trade-offs. </w:t>
       </w:r>
       <w:r>
         <w:rPr>
@@ -4697,35 +4604,7 @@
         <w:rPr>
           <w:rFonts w:ascii="Garamond" w:hAnsi="Garamond"/>
         </w:rPr>
-        <w:t xml:space="preserve">Callan, L. M., La </w:t>
-      </w:r>
-      <w:proofErr w:type="spellStart"/>
-      <w:r>
-        <w:rPr>
-          <w:rFonts w:ascii="Garamond" w:hAnsi="Garamond"/>
-        </w:rPr>
-        <w:t>Sorte</w:t>
-      </w:r>
-      <w:proofErr w:type="spellEnd"/>
-      <w:r>
-        <w:rPr>
-          <w:rFonts w:ascii="Garamond" w:hAnsi="Garamond"/>
-        </w:rPr>
-        <w:t xml:space="preserve">, F. A., Martin, T. E., &amp; </w:t>
-      </w:r>
-      <w:proofErr w:type="spellStart"/>
-      <w:r>
-        <w:rPr>
-          <w:rFonts w:ascii="Garamond" w:hAnsi="Garamond"/>
-        </w:rPr>
-        <w:t>Rohwer</w:t>
-      </w:r>
-      <w:proofErr w:type="spellEnd"/>
-      <w:r>
-        <w:rPr>
-          <w:rFonts w:ascii="Garamond" w:hAnsi="Garamond"/>
-        </w:rPr>
-        <w:t xml:space="preserve">, V. G. (2019). Higher Nest Predation Favors Rapid Fledging at the Cost of Plumage Quality in Nestling Birds. </w:t>
+        <w:t xml:space="preserve">Callan, L. M., La Sorte, F. A., Martin, T. E., &amp; Rohwer, V. G. (2019). Higher Nest Predation Favors Rapid Fledging at the Cost of Plumage Quality in Nestling Birds. </w:t>
       </w:r>
       <w:r>
         <w:rPr>
@@ -4754,21 +4633,7 @@
         <w:rPr>
           <w:rFonts w:ascii="Garamond" w:hAnsi="Garamond"/>
         </w:rPr>
-        <w:t xml:space="preserve">Griffiths, R., </w:t>
-      </w:r>
-      <w:proofErr w:type="spellStart"/>
-      <w:r>
-        <w:rPr>
-          <w:rFonts w:ascii="Garamond" w:hAnsi="Garamond"/>
-        </w:rPr>
-        <w:t>Daan</w:t>
-      </w:r>
-      <w:proofErr w:type="spellEnd"/>
-      <w:r>
-        <w:rPr>
-          <w:rFonts w:ascii="Garamond" w:hAnsi="Garamond"/>
-        </w:rPr>
-        <w:t xml:space="preserve">, S., &amp; Dijkstra, C. (1996). Sex identification in birds using two CHD genes. </w:t>
+        <w:t xml:space="preserve">Griffiths, R., Daan, S., &amp; Dijkstra, C. (1996). Sex identification in birds using two CHD genes. </w:t>
       </w:r>
       <w:r>
         <w:rPr>
@@ -4807,33 +4672,12 @@
           <w:rFonts w:ascii="Garamond" w:hAnsi="Garamond"/>
         </w:rPr>
       </w:pPr>
-      <w:proofErr w:type="spellStart"/>
-      <w:r>
-        <w:rPr>
-          <w:rFonts w:ascii="Garamond" w:hAnsi="Garamond"/>
-        </w:rPr>
-        <w:t>Hallinger</w:t>
-      </w:r>
-      <w:proofErr w:type="spellEnd"/>
-      <w:r>
-        <w:rPr>
-          <w:rFonts w:ascii="Garamond" w:hAnsi="Garamond"/>
-        </w:rPr>
-        <w:t xml:space="preserve">, K. K., </w:t>
-      </w:r>
-      <w:proofErr w:type="spellStart"/>
-      <w:r>
-        <w:rPr>
-          <w:rFonts w:ascii="Garamond" w:hAnsi="Garamond"/>
-        </w:rPr>
-        <w:t>Vitousek</w:t>
-      </w:r>
-      <w:proofErr w:type="spellEnd"/>
-      <w:r>
-        <w:rPr>
-          <w:rFonts w:ascii="Garamond" w:hAnsi="Garamond"/>
-        </w:rPr>
-        <w:t xml:space="preserve">, M. N., &amp; Winkler, D. W. (2019). Differences in perceived predation risk associated with variation in relative size of extra-pair and within-pair offspring. </w:t>
+      <w:r>
+        <w:rPr>
+          <w:rFonts w:ascii="Garamond" w:hAnsi="Garamond"/>
+        </w:rPr>
+        <w:lastRenderedPageBreak/>
+        <w:t xml:space="preserve">Hallinger, K. K., Vitousek, M. N., &amp; Winkler, D. W. (2019). Differences in perceived predation risk associated with variation in relative size of extra-pair and within-pair offspring. </w:t>
       </w:r>
       <w:r>
         <w:rPr>
@@ -4841,31 +4685,84 @@
           <w:i/>
           <w:iCs/>
         </w:rPr>
-        <w:t xml:space="preserve">J </w:t>
-      </w:r>
-      <w:proofErr w:type="spellStart"/>
+        <w:t>J Evol Biol</w:t>
+      </w:r>
+      <w:r>
+        <w:rPr>
+          <w:rFonts w:ascii="Garamond" w:hAnsi="Garamond"/>
+        </w:rPr>
+        <w:t>. https://doi.org/10.1111/jeb.13564</w:t>
+      </w:r>
+    </w:p>
+    <w:p>
+      <w:pPr>
+        <w:pStyle w:val="Bibliography"/>
+        <w:spacing w:line="240" w:lineRule="auto"/>
+        <w:rPr>
+          <w:rFonts w:ascii="Garamond" w:hAnsi="Garamond"/>
+        </w:rPr>
+      </w:pPr>
+      <w:r>
+        <w:rPr>
+          <w:rFonts w:ascii="Garamond" w:hAnsi="Garamond"/>
+        </w:rPr>
+        <w:t xml:space="preserve">Makarewich, C. A., Stenzler, L. M., Ferretti, V., Winkler, D. W., &amp; Lovette, I. J. (2009). Isolation and characterization of microsatellite markers from three species of swallows in the genus </w:t>
+      </w:r>
       <w:r>
         <w:rPr>
           <w:rFonts w:ascii="Garamond" w:hAnsi="Garamond"/>
           <w:i/>
           <w:iCs/>
         </w:rPr>
-        <w:t>Evol</w:t>
-      </w:r>
-      <w:proofErr w:type="spellEnd"/>
+        <w:t>Tachycineta: T. albilinea, T. bicolor</w:t>
+      </w:r>
+      <w:r>
+        <w:rPr>
+          <w:rFonts w:ascii="Garamond" w:hAnsi="Garamond"/>
+        </w:rPr>
+        <w:t xml:space="preserve"> and </w:t>
+      </w:r>
       <w:r>
         <w:rPr>
           <w:rFonts w:ascii="Garamond" w:hAnsi="Garamond"/>
           <w:i/>
           <w:iCs/>
         </w:rPr>
-        <w:t xml:space="preserve"> Biol</w:t>
-      </w:r>
-      <w:r>
-        <w:rPr>
-          <w:rFonts w:ascii="Garamond" w:hAnsi="Garamond"/>
-        </w:rPr>
-        <w:t>. https://doi.org/10.1111/jeb.13564</w:t>
+        <w:t>T. leucorrhoa</w:t>
+      </w:r>
+      <w:r>
+        <w:rPr>
+          <w:rFonts w:ascii="Garamond" w:hAnsi="Garamond"/>
+        </w:rPr>
+        <w:t xml:space="preserve">. </w:t>
+      </w:r>
+      <w:r>
+        <w:rPr>
+          <w:rFonts w:ascii="Garamond" w:hAnsi="Garamond"/>
+          <w:i/>
+          <w:iCs/>
+        </w:rPr>
+        <w:t>Molecular Ecology Resources</w:t>
+      </w:r>
+      <w:r>
+        <w:rPr>
+          <w:rFonts w:ascii="Garamond" w:hAnsi="Garamond"/>
+        </w:rPr>
+        <w:t xml:space="preserve">, </w:t>
+      </w:r>
+      <w:r>
+        <w:rPr>
+          <w:rFonts w:ascii="Garamond" w:hAnsi="Garamond"/>
+          <w:i/>
+          <w:iCs/>
+        </w:rPr>
+        <w:t>9</w:t>
+      </w:r>
+      <w:r>
+        <w:rPr>
+          <w:rFonts w:ascii="Garamond" w:hAnsi="Garamond"/>
+        </w:rPr>
+        <w:t>(2), 631–635. https://doi.org/10.1111/j.1755-0998.2008.02484.x</w:t>
       </w:r>
     </w:p>
     <w:p>
@@ -4876,90 +4773,97 @@
           <w:rFonts w:ascii="Garamond" w:hAnsi="Garamond"/>
         </w:rPr>
       </w:pPr>
-      <w:proofErr w:type="spellStart"/>
-      <w:r>
-        <w:rPr>
-          <w:rFonts w:ascii="Garamond" w:hAnsi="Garamond"/>
-        </w:rPr>
-        <w:t>Makarewich</w:t>
-      </w:r>
-      <w:proofErr w:type="spellEnd"/>
-      <w:r>
-        <w:rPr>
-          <w:rFonts w:ascii="Garamond" w:hAnsi="Garamond"/>
-        </w:rPr>
-        <w:t xml:space="preserve">, C. A., </w:t>
-      </w:r>
-      <w:proofErr w:type="spellStart"/>
-      <w:r>
-        <w:rPr>
-          <w:rFonts w:ascii="Garamond" w:hAnsi="Garamond"/>
-        </w:rPr>
-        <w:t>Stenzler</w:t>
-      </w:r>
-      <w:proofErr w:type="spellEnd"/>
-      <w:r>
-        <w:rPr>
-          <w:rFonts w:ascii="Garamond" w:hAnsi="Garamond"/>
-        </w:rPr>
-        <w:t xml:space="preserve">, L. M., Ferretti, V., Winkler, D. W., &amp; </w:t>
-      </w:r>
-      <w:proofErr w:type="spellStart"/>
-      <w:r>
-        <w:rPr>
-          <w:rFonts w:ascii="Garamond" w:hAnsi="Garamond"/>
-        </w:rPr>
-        <w:t>Lovette</w:t>
-      </w:r>
-      <w:proofErr w:type="spellEnd"/>
-      <w:r>
-        <w:rPr>
-          <w:rFonts w:ascii="Garamond" w:hAnsi="Garamond"/>
-        </w:rPr>
-        <w:t xml:space="preserve">, I. J. (2009). Isolation and characterization of microsatellite markers from three species of swallows in the genus </w:t>
-      </w:r>
-      <w:proofErr w:type="spellStart"/>
+      <w:r>
+        <w:rPr>
+          <w:rFonts w:ascii="Garamond" w:hAnsi="Garamond"/>
+        </w:rPr>
+        <w:t xml:space="preserve">R Core Development Team. (2020). </w:t>
+      </w:r>
       <w:r>
         <w:rPr>
           <w:rFonts w:ascii="Garamond" w:hAnsi="Garamond"/>
           <w:i/>
           <w:iCs/>
         </w:rPr>
-        <w:lastRenderedPageBreak/>
-        <w:t>Tachycineta</w:t>
-      </w:r>
-      <w:proofErr w:type="spellEnd"/>
+        <w:t>R: A language and environment for statistical computing, Vienna, Austria.</w:t>
+      </w:r>
+      <w:r>
+        <w:rPr>
+          <w:rFonts w:ascii="Garamond" w:hAnsi="Garamond"/>
+        </w:rPr>
+        <w:t xml:space="preserve"> R Foundation for Statistical Computing. https://www.R-project.org/</w:t>
+      </w:r>
+    </w:p>
+    <w:p>
+      <w:pPr>
+        <w:pStyle w:val="Bibliography"/>
+        <w:spacing w:line="240" w:lineRule="auto"/>
+        <w:rPr>
+          <w:rFonts w:ascii="Garamond" w:hAnsi="Garamond"/>
+        </w:rPr>
+      </w:pPr>
+      <w:r>
+        <w:rPr>
+          <w:rFonts w:ascii="Garamond" w:hAnsi="Garamond"/>
+        </w:rPr>
+        <w:t xml:space="preserve">Schneider, C. A., Rasband, W. S., &amp; Eliceiri, K. W. (2012). NIH Image to ImageJ: 25 years of image analysis. </w:t>
+      </w:r>
       <w:r>
         <w:rPr>
           <w:rFonts w:ascii="Garamond" w:hAnsi="Garamond"/>
           <w:i/>
           <w:iCs/>
         </w:rPr>
-        <w:t xml:space="preserve">: T. </w:t>
-      </w:r>
-      <w:proofErr w:type="spellStart"/>
+        <w:t>Nature Methods</w:t>
+      </w:r>
+      <w:r>
+        <w:rPr>
+          <w:rFonts w:ascii="Garamond" w:hAnsi="Garamond"/>
+        </w:rPr>
+        <w:t xml:space="preserve">, </w:t>
+      </w:r>
       <w:r>
         <w:rPr>
           <w:rFonts w:ascii="Garamond" w:hAnsi="Garamond"/>
           <w:i/>
           <w:iCs/>
         </w:rPr>
-        <w:t>albilinea</w:t>
-      </w:r>
-      <w:proofErr w:type="spellEnd"/>
+        <w:t>9</w:t>
+      </w:r>
+      <w:r>
+        <w:rPr>
+          <w:rFonts w:ascii="Garamond" w:hAnsi="Garamond"/>
+        </w:rPr>
+        <w:t>(7), 671–675. https://doi.org/10.1038/nmeth.2089</w:t>
+      </w:r>
+    </w:p>
+    <w:p>
+      <w:pPr>
+        <w:pStyle w:val="Bibliography"/>
+        <w:spacing w:line="240" w:lineRule="auto"/>
+        <w:rPr>
+          <w:rFonts w:ascii="Garamond" w:hAnsi="Garamond"/>
+        </w:rPr>
+      </w:pPr>
+      <w:r>
+        <w:rPr>
+          <w:rFonts w:ascii="Garamond" w:hAnsi="Garamond"/>
+        </w:rPr>
+        <w:t xml:space="preserve">Seutin, G., White, B. N., &amp; Boag, P. T. (1991). Preservation of avian blood and tissue samples for DNA analyses. </w:t>
+      </w:r>
       <w:r>
         <w:rPr>
           <w:rFonts w:ascii="Garamond" w:hAnsi="Garamond"/>
           <w:i/>
           <w:iCs/>
         </w:rPr>
-        <w:t>, T. bicolor</w:t>
-      </w:r>
-      <w:r>
-        <w:rPr>
-          <w:rFonts w:ascii="Garamond" w:hAnsi="Garamond"/>
-        </w:rPr>
-        <w:t xml:space="preserve"> and </w:t>
+        <w:t>Canadian Journal of Zoology</w:t>
+      </w:r>
+      <w:r>
+        <w:rPr>
+          <w:rFonts w:ascii="Garamond" w:hAnsi="Garamond"/>
+        </w:rPr>
+        <w:t xml:space="preserve">, </w:t>
       </w:r>
       <w:r>
         <w:rPr>
@@ -4967,23 +4871,57 @@
           <w:i/>
           <w:iCs/>
         </w:rPr>
-        <w:t xml:space="preserve">T. </w:t>
-      </w:r>
-      <w:proofErr w:type="spellStart"/>
+        <w:t>69</w:t>
+      </w:r>
+      <w:r>
+        <w:rPr>
+          <w:rFonts w:ascii="Garamond" w:hAnsi="Garamond"/>
+        </w:rPr>
+        <w:t>(1), 82–90.</w:t>
+      </w:r>
+    </w:p>
+    <w:p>
+      <w:pPr>
+        <w:pStyle w:val="Bibliography"/>
+        <w:spacing w:line="240" w:lineRule="auto"/>
+        <w:rPr>
+          <w:rFonts w:ascii="Garamond" w:hAnsi="Garamond"/>
+        </w:rPr>
+      </w:pPr>
+      <w:r>
+        <w:rPr>
+          <w:rFonts w:ascii="Garamond" w:hAnsi="Garamond"/>
+        </w:rPr>
+        <w:t xml:space="preserve">Taff, C. C., Zimmer, C., Uehling, J., Ryan, T., Oordt, D. C. van, Houtz, J., Injaian, A., &amp; Vitousek, M. N. (In prep). Social signal and ecological challenge manipulation experiment in tree swallows. </w:t>
+      </w:r>
       <w:r>
         <w:rPr>
           <w:rFonts w:ascii="Garamond" w:hAnsi="Garamond"/>
           <w:i/>
           <w:iCs/>
         </w:rPr>
-        <w:t>leucorrhoa</w:t>
-      </w:r>
-      <w:proofErr w:type="spellEnd"/>
-      <w:r>
-        <w:rPr>
-          <w:rFonts w:ascii="Garamond" w:hAnsi="Garamond"/>
-        </w:rPr>
-        <w:t xml:space="preserve">. </w:t>
+        <w:t>In Prep</w:t>
+      </w:r>
+      <w:r>
+        <w:rPr>
+          <w:rFonts w:ascii="Garamond" w:hAnsi="Garamond"/>
+        </w:rPr>
+        <w:t>.</w:t>
+      </w:r>
+    </w:p>
+    <w:p>
+      <w:pPr>
+        <w:pStyle w:val="Bibliography"/>
+        <w:spacing w:line="240" w:lineRule="auto"/>
+        <w:rPr>
+          <w:rFonts w:ascii="Garamond" w:hAnsi="Garamond"/>
+        </w:rPr>
+      </w:pPr>
+      <w:r>
+        <w:rPr>
+          <w:rFonts w:ascii="Garamond" w:hAnsi="Garamond"/>
+        </w:rPr>
+        <w:t xml:space="preserve">Vitousek, M. N., Taff, C. C., Stedman, J., Zimmer, C., Ardia, D. R., Salzman, T. C., &amp; Winkler, D. W. (2018). The lingering impact of stress: brief acute glucocorticoid exposure has sustained, dose-dependent effects on reproduction. </w:t>
       </w:r>
       <w:r>
         <w:rPr>
@@ -4991,7 +4929,7 @@
           <w:i/>
           <w:iCs/>
         </w:rPr>
-        <w:t>Molecular Ecology Resources</w:t>
+        <w:t>Proc Roy Soc B</w:t>
       </w:r>
       <w:r>
         <w:rPr>
@@ -5005,13 +4943,13 @@
           <w:i/>
           <w:iCs/>
         </w:rPr>
-        <w:t>9</w:t>
-      </w:r>
-      <w:r>
-        <w:rPr>
-          <w:rFonts w:ascii="Garamond" w:hAnsi="Garamond"/>
-        </w:rPr>
-        <w:t>(2), 631–635. https://doi.org/10.1111/j.1755-0998.2008.02484.x</w:t>
+        <w:t>285</w:t>
+      </w:r>
+      <w:r>
+        <w:rPr>
+          <w:rFonts w:ascii="Garamond" w:hAnsi="Garamond"/>
+        </w:rPr>
+        <w:t>, 20180722.</w:t>
       </w:r>
     </w:p>
     <w:p>
@@ -5026,7 +4964,7 @@
         <w:rPr>
           <w:rFonts w:ascii="Garamond" w:hAnsi="Garamond"/>
         </w:rPr>
-        <w:t xml:space="preserve">R Core Development Team. (2020). </w:t>
+        <w:t xml:space="preserve">Whittingham, L. A., &amp; Dunn, P. O. (2000). Offspring sex ratios in tree swallows: females in better condition produce more sons. </w:t>
       </w:r>
       <w:r>
         <w:rPr>
@@ -5034,13 +4972,27 @@
           <w:i/>
           <w:iCs/>
         </w:rPr>
-        <w:t>R: A language and environment for statistical computing, Vienna, Austria.</w:t>
-      </w:r>
-      <w:r>
-        <w:rPr>
-          <w:rFonts w:ascii="Garamond" w:hAnsi="Garamond"/>
-        </w:rPr>
-        <w:t xml:space="preserve"> R Foundation for Statistical Computing. https://www.R-project.org/</w:t>
+        <w:t>Mol Ecol</w:t>
+      </w:r>
+      <w:r>
+        <w:rPr>
+          <w:rFonts w:ascii="Garamond" w:hAnsi="Garamond"/>
+        </w:rPr>
+        <w:t xml:space="preserve">, </w:t>
+      </w:r>
+      <w:r>
+        <w:rPr>
+          <w:rFonts w:ascii="Garamond" w:hAnsi="Garamond"/>
+          <w:i/>
+          <w:iCs/>
+        </w:rPr>
+        <w:t>9</w:t>
+      </w:r>
+      <w:r>
+        <w:rPr>
+          <w:rFonts w:ascii="Garamond" w:hAnsi="Garamond"/>
+        </w:rPr>
+        <w:t>(8), 1123–1129.</w:t>
       </w:r>
     </w:p>
     <w:p>
@@ -5055,458 +5007,7 @@
         <w:rPr>
           <w:rFonts w:ascii="Garamond" w:hAnsi="Garamond"/>
         </w:rPr>
-        <w:t xml:space="preserve">Schneider, C. A., </w:t>
-      </w:r>
-      <w:proofErr w:type="spellStart"/>
-      <w:r>
-        <w:rPr>
-          <w:rFonts w:ascii="Garamond" w:hAnsi="Garamond"/>
-        </w:rPr>
-        <w:t>Rasband</w:t>
-      </w:r>
-      <w:proofErr w:type="spellEnd"/>
-      <w:r>
-        <w:rPr>
-          <w:rFonts w:ascii="Garamond" w:hAnsi="Garamond"/>
-        </w:rPr>
-        <w:t xml:space="preserve">, W. S., &amp; </w:t>
-      </w:r>
-      <w:proofErr w:type="spellStart"/>
-      <w:r>
-        <w:rPr>
-          <w:rFonts w:ascii="Garamond" w:hAnsi="Garamond"/>
-        </w:rPr>
-        <w:t>Eliceiri</w:t>
-      </w:r>
-      <w:proofErr w:type="spellEnd"/>
-      <w:r>
-        <w:rPr>
-          <w:rFonts w:ascii="Garamond" w:hAnsi="Garamond"/>
-        </w:rPr>
-        <w:t xml:space="preserve">, K. W. (2012). NIH Image to ImageJ: 25 years of image analysis. </w:t>
-      </w:r>
-      <w:r>
-        <w:rPr>
-          <w:rFonts w:ascii="Garamond" w:hAnsi="Garamond"/>
-          <w:i/>
-          <w:iCs/>
-        </w:rPr>
-        <w:t>Nature Methods</w:t>
-      </w:r>
-      <w:r>
-        <w:rPr>
-          <w:rFonts w:ascii="Garamond" w:hAnsi="Garamond"/>
-        </w:rPr>
-        <w:t xml:space="preserve">, </w:t>
-      </w:r>
-      <w:r>
-        <w:rPr>
-          <w:rFonts w:ascii="Garamond" w:hAnsi="Garamond"/>
-          <w:i/>
-          <w:iCs/>
-        </w:rPr>
-        <w:t>9</w:t>
-      </w:r>
-      <w:r>
-        <w:rPr>
-          <w:rFonts w:ascii="Garamond" w:hAnsi="Garamond"/>
-        </w:rPr>
-        <w:t>(7), 671–675. https://doi.org/10.1038/nmeth.2089</w:t>
-      </w:r>
-    </w:p>
-    <w:p>
-      <w:pPr>
-        <w:pStyle w:val="Bibliography"/>
-        <w:spacing w:line="240" w:lineRule="auto"/>
-        <w:rPr>
-          <w:rFonts w:ascii="Garamond" w:hAnsi="Garamond"/>
-        </w:rPr>
-      </w:pPr>
-      <w:proofErr w:type="spellStart"/>
-      <w:r>
-        <w:rPr>
-          <w:rFonts w:ascii="Garamond" w:hAnsi="Garamond"/>
-        </w:rPr>
-        <w:t>Seutin</w:t>
-      </w:r>
-      <w:proofErr w:type="spellEnd"/>
-      <w:r>
-        <w:rPr>
-          <w:rFonts w:ascii="Garamond" w:hAnsi="Garamond"/>
-        </w:rPr>
-        <w:t xml:space="preserve">, G., White, B. N., &amp; </w:t>
-      </w:r>
-      <w:proofErr w:type="spellStart"/>
-      <w:r>
-        <w:rPr>
-          <w:rFonts w:ascii="Garamond" w:hAnsi="Garamond"/>
-        </w:rPr>
-        <w:t>Boag</w:t>
-      </w:r>
-      <w:proofErr w:type="spellEnd"/>
-      <w:r>
-        <w:rPr>
-          <w:rFonts w:ascii="Garamond" w:hAnsi="Garamond"/>
-        </w:rPr>
-        <w:t xml:space="preserve">, P. T. (1991). Preservation of avian blood and tissue samples for DNA analyses. </w:t>
-      </w:r>
-      <w:r>
-        <w:rPr>
-          <w:rFonts w:ascii="Garamond" w:hAnsi="Garamond"/>
-          <w:i/>
-          <w:iCs/>
-        </w:rPr>
-        <w:t>Canadian Journal of Zoology</w:t>
-      </w:r>
-      <w:r>
-        <w:rPr>
-          <w:rFonts w:ascii="Garamond" w:hAnsi="Garamond"/>
-        </w:rPr>
-        <w:t xml:space="preserve">, </w:t>
-      </w:r>
-      <w:r>
-        <w:rPr>
-          <w:rFonts w:ascii="Garamond" w:hAnsi="Garamond"/>
-          <w:i/>
-          <w:iCs/>
-        </w:rPr>
-        <w:t>69</w:t>
-      </w:r>
-      <w:r>
-        <w:rPr>
-          <w:rFonts w:ascii="Garamond" w:hAnsi="Garamond"/>
-        </w:rPr>
-        <w:t>(1), 82–90.</w:t>
-      </w:r>
-    </w:p>
-    <w:p>
-      <w:pPr>
-        <w:pStyle w:val="Bibliography"/>
-        <w:spacing w:line="240" w:lineRule="auto"/>
-        <w:rPr>
-          <w:rFonts w:ascii="Garamond" w:hAnsi="Garamond"/>
-        </w:rPr>
-      </w:pPr>
-      <w:r>
-        <w:rPr>
-          <w:rFonts w:ascii="Garamond" w:hAnsi="Garamond"/>
-        </w:rPr>
-        <w:t xml:space="preserve">Taff, C. C., Zimmer, C., </w:t>
-      </w:r>
-      <w:proofErr w:type="spellStart"/>
-      <w:r>
-        <w:rPr>
-          <w:rFonts w:ascii="Garamond" w:hAnsi="Garamond"/>
-        </w:rPr>
-        <w:t>Uehling</w:t>
-      </w:r>
-      <w:proofErr w:type="spellEnd"/>
-      <w:r>
-        <w:rPr>
-          <w:rFonts w:ascii="Garamond" w:hAnsi="Garamond"/>
-        </w:rPr>
-        <w:t xml:space="preserve">, J., Ryan, T., </w:t>
-      </w:r>
-      <w:proofErr w:type="spellStart"/>
-      <w:r>
-        <w:rPr>
-          <w:rFonts w:ascii="Garamond" w:hAnsi="Garamond"/>
-        </w:rPr>
-        <w:t>Oordt</w:t>
-      </w:r>
-      <w:proofErr w:type="spellEnd"/>
-      <w:r>
-        <w:rPr>
-          <w:rFonts w:ascii="Garamond" w:hAnsi="Garamond"/>
-        </w:rPr>
-        <w:t xml:space="preserve">, D. C. van, </w:t>
-      </w:r>
-      <w:proofErr w:type="spellStart"/>
-      <w:r>
-        <w:rPr>
-          <w:rFonts w:ascii="Garamond" w:hAnsi="Garamond"/>
-        </w:rPr>
-        <w:t>Houtz</w:t>
-      </w:r>
-      <w:proofErr w:type="spellEnd"/>
-      <w:r>
-        <w:rPr>
-          <w:rFonts w:ascii="Garamond" w:hAnsi="Garamond"/>
-        </w:rPr>
-        <w:t xml:space="preserve">, J., </w:t>
-      </w:r>
-      <w:proofErr w:type="spellStart"/>
-      <w:r>
-        <w:rPr>
-          <w:rFonts w:ascii="Garamond" w:hAnsi="Garamond"/>
-        </w:rPr>
-        <w:t>Injaian</w:t>
-      </w:r>
-      <w:proofErr w:type="spellEnd"/>
-      <w:r>
-        <w:rPr>
-          <w:rFonts w:ascii="Garamond" w:hAnsi="Garamond"/>
-        </w:rPr>
-        <w:t xml:space="preserve">, A., &amp; </w:t>
-      </w:r>
-      <w:proofErr w:type="spellStart"/>
-      <w:r>
-        <w:rPr>
-          <w:rFonts w:ascii="Garamond" w:hAnsi="Garamond"/>
-        </w:rPr>
-        <w:t>Vitousek</w:t>
-      </w:r>
-      <w:proofErr w:type="spellEnd"/>
-      <w:r>
-        <w:rPr>
-          <w:rFonts w:ascii="Garamond" w:hAnsi="Garamond"/>
-        </w:rPr>
-        <w:t xml:space="preserve">, M. N. (In prep). Social signal and ecological challenge manipulation experiment in tree swallows. </w:t>
-      </w:r>
-      <w:r>
-        <w:rPr>
-          <w:rFonts w:ascii="Garamond" w:hAnsi="Garamond"/>
-          <w:i/>
-          <w:iCs/>
-        </w:rPr>
-        <w:t>In Prep</w:t>
-      </w:r>
-      <w:r>
-        <w:rPr>
-          <w:rFonts w:ascii="Garamond" w:hAnsi="Garamond"/>
-        </w:rPr>
-        <w:t>.</w:t>
-      </w:r>
-    </w:p>
-    <w:p>
-      <w:pPr>
-        <w:pStyle w:val="Bibliography"/>
-        <w:spacing w:line="240" w:lineRule="auto"/>
-        <w:rPr>
-          <w:rFonts w:ascii="Garamond" w:hAnsi="Garamond"/>
-        </w:rPr>
-      </w:pPr>
-      <w:proofErr w:type="spellStart"/>
-      <w:r>
-        <w:rPr>
-          <w:rFonts w:ascii="Garamond" w:hAnsi="Garamond"/>
-        </w:rPr>
-        <w:t>Vitousek</w:t>
-      </w:r>
-      <w:proofErr w:type="spellEnd"/>
-      <w:r>
-        <w:rPr>
-          <w:rFonts w:ascii="Garamond" w:hAnsi="Garamond"/>
-        </w:rPr>
-        <w:t xml:space="preserve">, M. N., Taff, C. C., Stedman, J., Zimmer, C., </w:t>
-      </w:r>
-      <w:proofErr w:type="spellStart"/>
-      <w:r>
-        <w:rPr>
-          <w:rFonts w:ascii="Garamond" w:hAnsi="Garamond"/>
-        </w:rPr>
-        <w:t>Ardia</w:t>
-      </w:r>
-      <w:proofErr w:type="spellEnd"/>
-      <w:r>
-        <w:rPr>
-          <w:rFonts w:ascii="Garamond" w:hAnsi="Garamond"/>
-        </w:rPr>
-        <w:t xml:space="preserve">, D. R., Salzman, T. C., &amp; Winkler, D. W. (2018). The lingering impact of stress: brief acute glucocorticoid exposure has sustained, dose-dependent effects on reproduction. </w:t>
-      </w:r>
-      <w:r>
-        <w:rPr>
-          <w:rFonts w:ascii="Garamond" w:hAnsi="Garamond"/>
-          <w:i/>
-          <w:iCs/>
-        </w:rPr>
-        <w:t>Proc Roy Soc B</w:t>
-      </w:r>
-      <w:r>
-        <w:rPr>
-          <w:rFonts w:ascii="Garamond" w:hAnsi="Garamond"/>
-        </w:rPr>
-        <w:t xml:space="preserve">, </w:t>
-      </w:r>
-      <w:r>
-        <w:rPr>
-          <w:rFonts w:ascii="Garamond" w:hAnsi="Garamond"/>
-          <w:i/>
-          <w:iCs/>
-        </w:rPr>
-        <w:t>285</w:t>
-      </w:r>
-      <w:r>
-        <w:rPr>
-          <w:rFonts w:ascii="Garamond" w:hAnsi="Garamond"/>
-        </w:rPr>
-        <w:t>, 20180722.</w:t>
-      </w:r>
-    </w:p>
-    <w:p>
-      <w:pPr>
-        <w:pStyle w:val="Bibliography"/>
-        <w:spacing w:line="240" w:lineRule="auto"/>
-        <w:rPr>
-          <w:rFonts w:ascii="Garamond" w:hAnsi="Garamond"/>
-        </w:rPr>
-      </w:pPr>
-      <w:r>
-        <w:rPr>
-          <w:rFonts w:ascii="Garamond" w:hAnsi="Garamond"/>
-        </w:rPr>
-        <w:t xml:space="preserve">Whittingham, L. A., &amp; Dunn, P. O. (2000). Offspring sex ratios in tree swallows: females in better condition produce more sons. </w:t>
-      </w:r>
-      <w:r>
-        <w:rPr>
-          <w:rFonts w:ascii="Garamond" w:hAnsi="Garamond"/>
-          <w:i/>
-          <w:iCs/>
-        </w:rPr>
-        <w:t xml:space="preserve">Mol </w:t>
-      </w:r>
-      <w:proofErr w:type="spellStart"/>
-      <w:r>
-        <w:rPr>
-          <w:rFonts w:ascii="Garamond" w:hAnsi="Garamond"/>
-          <w:i/>
-          <w:iCs/>
-        </w:rPr>
-        <w:t>Ecol</w:t>
-      </w:r>
-      <w:proofErr w:type="spellEnd"/>
-      <w:r>
-        <w:rPr>
-          <w:rFonts w:ascii="Garamond" w:hAnsi="Garamond"/>
-        </w:rPr>
-        <w:t xml:space="preserve">, </w:t>
-      </w:r>
-      <w:r>
-        <w:rPr>
-          <w:rFonts w:ascii="Garamond" w:hAnsi="Garamond"/>
-          <w:i/>
-          <w:iCs/>
-        </w:rPr>
-        <w:t>9</w:t>
-      </w:r>
-      <w:r>
-        <w:rPr>
-          <w:rFonts w:ascii="Garamond" w:hAnsi="Garamond"/>
-        </w:rPr>
-        <w:t>(8), 1123–1129.</w:t>
-      </w:r>
-    </w:p>
-    <w:p>
-      <w:pPr>
-        <w:pStyle w:val="Bibliography"/>
-        <w:spacing w:line="240" w:lineRule="auto"/>
-        <w:rPr>
-          <w:rFonts w:ascii="Garamond" w:hAnsi="Garamond"/>
-        </w:rPr>
-      </w:pPr>
-      <w:r>
-        <w:rPr>
-          <w:rFonts w:ascii="Garamond" w:hAnsi="Garamond"/>
-        </w:rPr>
-        <w:t xml:space="preserve">Winkler, D. W., </w:t>
-      </w:r>
-      <w:proofErr w:type="spellStart"/>
-      <w:r>
-        <w:rPr>
-          <w:rFonts w:ascii="Garamond" w:hAnsi="Garamond"/>
-        </w:rPr>
-        <w:t>Hallinger</w:t>
-      </w:r>
-      <w:proofErr w:type="spellEnd"/>
-      <w:r>
-        <w:rPr>
-          <w:rFonts w:ascii="Garamond" w:hAnsi="Garamond"/>
-        </w:rPr>
-        <w:t xml:space="preserve">, K. K., Pegan, T. M., Taff, C. C., Verhoeven, M. A., </w:t>
-      </w:r>
-      <w:proofErr w:type="spellStart"/>
-      <w:r>
-        <w:rPr>
-          <w:rFonts w:ascii="Garamond" w:hAnsi="Garamond"/>
-        </w:rPr>
-        <w:t>Oordt</w:t>
-      </w:r>
-      <w:proofErr w:type="spellEnd"/>
-      <w:r>
-        <w:rPr>
-          <w:rFonts w:ascii="Garamond" w:hAnsi="Garamond"/>
-        </w:rPr>
-        <w:t xml:space="preserve">, D. C. van, Stager, M., </w:t>
-      </w:r>
-      <w:proofErr w:type="spellStart"/>
-      <w:r>
-        <w:rPr>
-          <w:rFonts w:ascii="Garamond" w:hAnsi="Garamond"/>
-        </w:rPr>
-        <w:t>Uehling</w:t>
-      </w:r>
-      <w:proofErr w:type="spellEnd"/>
-      <w:r>
-        <w:rPr>
-          <w:rFonts w:ascii="Garamond" w:hAnsi="Garamond"/>
-        </w:rPr>
-        <w:t xml:space="preserve">, J. J., </w:t>
-      </w:r>
-      <w:proofErr w:type="spellStart"/>
-      <w:r>
-        <w:rPr>
-          <w:rFonts w:ascii="Garamond" w:hAnsi="Garamond"/>
-        </w:rPr>
-        <w:t>Vitousek</w:t>
-      </w:r>
-      <w:proofErr w:type="spellEnd"/>
-      <w:r>
-        <w:rPr>
-          <w:rFonts w:ascii="Garamond" w:hAnsi="Garamond"/>
-        </w:rPr>
-        <w:t xml:space="preserve">, M. N., Andersen, M. J., </w:t>
-      </w:r>
-      <w:proofErr w:type="spellStart"/>
-      <w:r>
-        <w:rPr>
-          <w:rFonts w:ascii="Garamond" w:hAnsi="Garamond"/>
-        </w:rPr>
-        <w:t>Ardia</w:t>
-      </w:r>
-      <w:proofErr w:type="spellEnd"/>
-      <w:r>
-        <w:rPr>
-          <w:rFonts w:ascii="Garamond" w:hAnsi="Garamond"/>
-        </w:rPr>
-        <w:t xml:space="preserve">, D. R., </w:t>
-      </w:r>
-      <w:proofErr w:type="spellStart"/>
-      <w:r>
-        <w:rPr>
-          <w:rFonts w:ascii="Garamond" w:hAnsi="Garamond"/>
-        </w:rPr>
-        <w:t>Belmaker</w:t>
-      </w:r>
-      <w:proofErr w:type="spellEnd"/>
-      <w:r>
-        <w:rPr>
-          <w:rFonts w:ascii="Garamond" w:hAnsi="Garamond"/>
-        </w:rPr>
-        <w:t xml:space="preserve">, A., Ferretti, V., Forsman, A. M., Gaul, J. R., Llambias, P. E., </w:t>
-      </w:r>
-      <w:proofErr w:type="spellStart"/>
-      <w:r>
-        <w:rPr>
-          <w:rFonts w:ascii="Garamond" w:hAnsi="Garamond"/>
-        </w:rPr>
-        <w:t>Orzechowski</w:t>
-      </w:r>
-      <w:proofErr w:type="spellEnd"/>
-      <w:r>
-        <w:rPr>
-          <w:rFonts w:ascii="Garamond" w:hAnsi="Garamond"/>
-        </w:rPr>
-        <w:t xml:space="preserve">, S. C., Shipley, J. R., Wilson, M., &amp; Yoon, H. S. (2020). Full lifetime perspectives on the costs and benefits of lay-date variation in tree swallows. </w:t>
+        <w:t xml:space="preserve">Winkler, D. W., Hallinger, K. K., Pegan, T. M., Taff, C. C., Verhoeven, M. A., Oordt, D. C. van, Stager, M., Uehling, J. J., Vitousek, M. N., Andersen, M. J., Ardia, D. R., Belmaker, A., Ferretti, V., Forsman, A. M., Gaul, J. R., Llambias, P. E., Orzechowski, S. C., Shipley, J. R., Wilson, M., &amp; Yoon, H. S. (2020). Full lifetime perspectives on the costs and benefits of lay-date variation in tree swallows. </w:t>
       </w:r>
       <w:r>
         <w:rPr>
@@ -6470,11 +5971,6 @@
     <w:lsdException w:name="Book Title" w:uiPriority="33" w:qFormat="1"/>
     <w:lsdException w:name="Bibliography" w:semiHidden="1" w:uiPriority="37" w:unhideWhenUsed="1"/>
     <w:lsdException w:name="TOC Heading" w:semiHidden="1" w:uiPriority="39" w:unhideWhenUsed="1" w:qFormat="1"/>
-    <w:lsdException w:name="Plain Table 5" w:semiHidden="1" w:unhideWhenUsed="1"/>
-    <w:lsdException w:name="Grid Table Light" w:semiHidden="1" w:unhideWhenUsed="1"/>
-    <w:lsdException w:name="Grid Table 1 Light" w:semiHidden="1" w:unhideWhenUsed="1"/>
-    <w:lsdException w:name="Grid Table 2" w:semiHidden="1" w:unhideWhenUsed="1"/>
-    <w:lsdException w:name="Grid Table 3" w:semiHidden="1" w:unhideWhenUsed="1"/>
     <w:lsdException w:name="Grid Table 4" w:uiPriority="49"/>
     <w:lsdException w:name="Grid Table 5 Dark" w:uiPriority="50"/>
     <w:lsdException w:name="Grid Table 6 Colorful" w:uiPriority="51"/>

</xml_diff>